<commit_message>
Updated the schedule; extended the deadlines
</commit_message>
<xml_diff>
--- a/ForecastSend Planning and Logistics.docx
+++ b/ForecastSend Planning and Logistics.docx
@@ -106,7 +106,7 @@
           <w:sz w:val="24"/>
           <w:szCs w:val="24"/>
         </w:rPr>
-        <w:t>24</w:t>
+        <w:t>30</w:t>
       </w:r>
       <w:r>
         <w:rPr>
@@ -153,14 +153,14 @@
         <w:rPr>
           <w:rFonts w:ascii="Lucida Console" w:hAnsi="Lucida Console"/>
         </w:rPr>
-        <w:t>August 22-23</w:t>
-      </w:r>
-      <w:r>
-        <w:rPr>
-          <w:rFonts w:ascii="Lucida Console" w:hAnsi="Lucida Console"/>
-          <w:vertAlign w:val="superscript"/>
-        </w:rPr>
-        <w:t>rd</w:t>
+        <w:t>August 28-29</w:t>
+      </w:r>
+      <w:r>
+        <w:rPr>
+          <w:rFonts w:ascii="Lucida Console" w:hAnsi="Lucida Console"/>
+          <w:vertAlign w:val="superscript"/>
+        </w:rPr>
+        <w:t>th</w:t>
       </w:r>
       <w:r>
         <w:rPr>
@@ -172,7 +172,15 @@
         <w:rPr>
           <w:rFonts w:ascii="Lucida Console" w:hAnsi="Lucida Console"/>
         </w:rPr>
-        <w:t xml:space="preserve">~ Finish GUI </w:t>
+        <w:t>~</w:t>
+      </w:r>
+      <w:bookmarkStart w:id="0" w:name="_GoBack"/>
+      <w:bookmarkEnd w:id="0"/>
+      <w:r>
+        <w:rPr>
+          <w:rFonts w:ascii="Lucida Console" w:hAnsi="Lucida Console"/>
+        </w:rPr>
+        <w:t xml:space="preserve"> Finish GUI </w:t>
       </w:r>
     </w:p>
     <w:p>
@@ -191,7 +199,7 @@
         <w:rPr>
           <w:rFonts w:ascii="Lucida Console" w:hAnsi="Lucida Console"/>
         </w:rPr>
-        <w:t>August 16-20</w:t>
+        <w:t>August 22-26</w:t>
       </w:r>
       <w:r>
         <w:rPr>
@@ -223,7 +231,7 @@
         <w:rPr>
           <w:rFonts w:ascii="Lucida Console" w:hAnsi="Lucida Console"/>
         </w:rPr>
-        <w:t>August 9-10</w:t>
+        <w:t>August 15-16</w:t>
       </w:r>
       <w:r>
         <w:rPr>
@@ -255,7 +263,7 @@
         <w:rPr>
           <w:rFonts w:ascii="Lucida Console" w:hAnsi="Lucida Console"/>
         </w:rPr>
-        <w:t>August 7-8</w:t>
+        <w:t>August 12-14</w:t>
       </w:r>
       <w:r>
         <w:rPr>
@@ -447,8 +455,38 @@
         </w:rPr>
         <w:t xml:space="preserve"> [COMPLETED]</w:t>
       </w:r>
-      <w:bookmarkStart w:id="0" w:name="_GoBack"/>
-      <w:bookmarkEnd w:id="0"/>
+      <w:r>
+        <w:rPr>
+          <w:rFonts w:ascii="Lucida Console" w:hAnsi="Lucida Console"/>
+        </w:rPr>
+        <w:t xml:space="preserve"> </w:t>
+      </w:r>
+    </w:p>
+    <w:p>
+      <w:pPr>
+        <w:pStyle w:val="ListParagraph"/>
+        <w:numPr>
+          <w:ilvl w:val="1"/>
+          <w:numId w:val="3"/>
+        </w:numPr>
+        <w:spacing w:line="360" w:lineRule="auto"/>
+        <w:rPr>
+          <w:rFonts w:ascii="Lucida Console" w:hAnsi="Lucida Console"/>
+        </w:rPr>
+      </w:pPr>
+      <w:r>
+        <w:rPr>
+          <w:rFonts w:ascii="Lucida Console" w:hAnsi="Lucida Console"/>
+        </w:rPr>
+        <w:t>Creating the Forecast Body – August 9-10</w:t>
+      </w:r>
+      <w:r>
+        <w:rPr>
+          <w:rFonts w:ascii="Lucida Console" w:hAnsi="Lucida Console"/>
+          <w:vertAlign w:val="superscript"/>
+        </w:rPr>
+        <w:t>th</w:t>
+      </w:r>
       <w:r>
         <w:rPr>
           <w:rFonts w:ascii="Lucida Console" w:hAnsi="Lucida Console"/>

</xml_diff>